<commit_message>
Updates style of fixed-width text output (used in search query)
</commit_message>
<xml_diff>
--- a/www/APA_6th_edition_template.docx
+++ b/www/APA_6th_edition_template.docx
@@ -3,17 +3,13 @@
 <w:document xmlns:wpc="http://schemas.microsoft.com/office/word/2010/wordprocessingCanvas" xmlns:mc="http://schemas.openxmlformats.org/markup-compatibility/2006" xmlns:o="urn:schemas-microsoft-com:office:office" xmlns:r="http://schemas.openxmlformats.org/officeDocument/2006/relationships" xmlns:m="http://schemas.openxmlformats.org/officeDocument/2006/math" xmlns:v="urn:schemas-microsoft-com:vml" xmlns:wp14="http://schemas.microsoft.com/office/word/2010/wordprocessingDrawing" xmlns:wp="http://schemas.openxmlformats.org/drawingml/2006/wordprocessingDrawing" xmlns:w10="urn:schemas-microsoft-com:office:word" xmlns:w="http://schemas.openxmlformats.org/wordprocessingml/2006/main" xmlns:w14="http://schemas.microsoft.com/office/word/2010/wordml" xmlns:w15="http://schemas.microsoft.com/office/word/2012/wordml" xmlns:wpg="http://schemas.microsoft.com/office/word/2010/wordprocessingGroup" xmlns:wpi="http://schemas.microsoft.com/office/word/2010/wordprocessingInk" xmlns:wne="http://schemas.microsoft.com/office/word/2006/wordml" xmlns:wps="http://schemas.microsoft.com/office/word/2010/wordprocessingShape" mc:Ignorable="w14 w15 wp14">
   <w:body>
     <w:p>
-      <w:bookmarkStart w:id="0" w:name="supplementary-material"/>
-      <w:bookmarkStart w:id="1" w:name="Xcaf48d22c0d7ea082e5fc732a455aca6dd9b34b"/>
-      <w:bookmarkStart w:id="2" w:name="_GoBack"/>
+      <w:bookmarkStart w:id="0" w:name="_GoBack"/>
       <w:bookmarkEnd w:id="0"/>
-      <w:bookmarkEnd w:id="1"/>
-      <w:bookmarkEnd w:id="2"/>
     </w:p>
     <w:sectPr>
       <w:type w:val="continuous"/>
       <w:pgSz w:w="11952" w:h="16848"/>
-      <w:pgMar w:top="1797" w:right="720" w:bottom="1797" w:left="720" w:header="720" w:footer="720" w:gutter="0"/>
+      <w:pgMar w:top="1800" w:right="720" w:bottom="1800" w:left="720" w:header="720" w:footer="720" w:gutter="720"/>
       <w:cols w:space="720"/>
     </w:sectPr>
   </w:body>
@@ -182,7 +178,7 @@
   <w:abstractNum w:abstractNumId="1" w15:restartNumberingAfterBreak="0">
     <w:nsid w:val="FFFFFF7C"/>
     <w:multiLevelType w:val="singleLevel"/>
-    <w:tmpl w:val="5BC4E1B6"/>
+    <w:tmpl w:val="102A5708"/>
     <w:lvl w:ilvl="0">
       <w:start w:val="1"/>
       <w:numFmt w:val="decimal"/>
@@ -199,7 +195,7 @@
   <w:abstractNum w:abstractNumId="2" w15:restartNumberingAfterBreak="0">
     <w:nsid w:val="FFFFFF7D"/>
     <w:multiLevelType w:val="singleLevel"/>
-    <w:tmpl w:val="DFCE9A66"/>
+    <w:tmpl w:val="346A1E26"/>
     <w:lvl w:ilvl="0">
       <w:start w:val="1"/>
       <w:numFmt w:val="decimal"/>
@@ -216,7 +212,7 @@
   <w:abstractNum w:abstractNumId="3" w15:restartNumberingAfterBreak="0">
     <w:nsid w:val="FFFFFF7E"/>
     <w:multiLevelType w:val="singleLevel"/>
-    <w:tmpl w:val="EADC8B3C"/>
+    <w:tmpl w:val="12188162"/>
     <w:lvl w:ilvl="0">
       <w:start w:val="1"/>
       <w:numFmt w:val="decimal"/>
@@ -233,7 +229,7 @@
   <w:abstractNum w:abstractNumId="4" w15:restartNumberingAfterBreak="0">
     <w:nsid w:val="FFFFFF7F"/>
     <w:multiLevelType w:val="singleLevel"/>
-    <w:tmpl w:val="8B7804C4"/>
+    <w:tmpl w:val="0EE6FD9A"/>
     <w:lvl w:ilvl="0">
       <w:start w:val="1"/>
       <w:numFmt w:val="decimal"/>
@@ -250,7 +246,7 @@
   <w:abstractNum w:abstractNumId="5" w15:restartNumberingAfterBreak="0">
     <w:nsid w:val="FFFFFF80"/>
     <w:multiLevelType w:val="singleLevel"/>
-    <w:tmpl w:val="09208230"/>
+    <w:tmpl w:val="FE686354"/>
     <w:lvl w:ilvl="0">
       <w:start w:val="1"/>
       <w:numFmt w:val="bullet"/>
@@ -270,7 +266,7 @@
   <w:abstractNum w:abstractNumId="6" w15:restartNumberingAfterBreak="0">
     <w:nsid w:val="FFFFFF81"/>
     <w:multiLevelType w:val="singleLevel"/>
-    <w:tmpl w:val="FF18C46C"/>
+    <w:tmpl w:val="B4849A5E"/>
     <w:lvl w:ilvl="0">
       <w:start w:val="1"/>
       <w:numFmt w:val="bullet"/>
@@ -290,7 +286,7 @@
   <w:abstractNum w:abstractNumId="7" w15:restartNumberingAfterBreak="0">
     <w:nsid w:val="FFFFFF82"/>
     <w:multiLevelType w:val="singleLevel"/>
-    <w:tmpl w:val="E542BBD2"/>
+    <w:tmpl w:val="FC32B934"/>
     <w:lvl w:ilvl="0">
       <w:start w:val="1"/>
       <w:numFmt w:val="bullet"/>
@@ -310,7 +306,7 @@
   <w:abstractNum w:abstractNumId="8" w15:restartNumberingAfterBreak="0">
     <w:nsid w:val="FFFFFF83"/>
     <w:multiLevelType w:val="singleLevel"/>
-    <w:tmpl w:val="1C00A79E"/>
+    <w:tmpl w:val="0D0CC43E"/>
     <w:lvl w:ilvl="0">
       <w:start w:val="1"/>
       <w:numFmt w:val="bullet"/>
@@ -330,7 +326,7 @@
   <w:abstractNum w:abstractNumId="9" w15:restartNumberingAfterBreak="0">
     <w:nsid w:val="FFFFFF88"/>
     <w:multiLevelType w:val="singleLevel"/>
-    <w:tmpl w:val="16700EDC"/>
+    <w:tmpl w:val="16647118"/>
     <w:lvl w:ilvl="0">
       <w:start w:val="1"/>
       <w:numFmt w:val="decimal"/>
@@ -347,7 +343,7 @@
   <w:abstractNum w:abstractNumId="10" w15:restartNumberingAfterBreak="0">
     <w:nsid w:val="FFFFFF89"/>
     <w:multiLevelType w:val="singleLevel"/>
-    <w:tmpl w:val="D848046C"/>
+    <w:tmpl w:val="D3D4EC90"/>
     <w:lvl w:ilvl="0">
       <w:start w:val="1"/>
       <w:numFmt w:val="bullet"/>
@@ -744,6 +740,9 @@
     <w:abstractNumId w:val="11"/>
   </w:num>
   <w:num w:numId="20">
+    <w:abstractNumId w:val="11"/>
+  </w:num>
+  <w:num w:numId="21">
     <w:abstractNumId w:val="11"/>
   </w:num>
 </w:numbering>
@@ -1483,8 +1482,9 @@
     <w:name w:val="Verbatim Char"/>
     <w:basedOn w:val="DescripcinCar"/>
     <w:link w:val="SourceCode"/>
-    <w:rPr>
-      <w:rFonts w:ascii="Consolas" w:hAnsi="Consolas"/>
+    <w:rsid w:val="003C1091"/>
+    <w:rPr>
+      <w:rFonts w:ascii="Consolas" w:hAnsi="Consolas" w:cs="Times New Roman"/>
       <w:sz w:val="22"/>
     </w:rPr>
   </w:style>
@@ -1524,16 +1524,20 @@
     <w:name w:val="Source Code"/>
     <w:basedOn w:val="Normal"/>
     <w:link w:val="VerbatimChar"/>
-    <w:pPr>
-      <w:shd w:val="clear" w:color="auto" w:fill="F8F8F8"/>
+    <w:rsid w:val="003C1091"/>
+    <w:pPr>
       <w:wordWrap w:val="0"/>
     </w:pPr>
+    <w:rPr>
+      <w:rFonts w:ascii="Consolas" w:hAnsi="Consolas"/>
+      <w:sz w:val="22"/>
+    </w:rPr>
   </w:style>
   <w:style w:type="character" w:customStyle="1" w:styleId="KeywordTok">
     <w:name w:val="KeywordTok"/>
     <w:basedOn w:val="VerbatimChar"/>
     <w:rPr>
-      <w:rFonts w:ascii="Consolas" w:hAnsi="Consolas"/>
+      <w:rFonts w:ascii="Consolas" w:hAnsi="Consolas" w:cs="Times New Roman"/>
       <w:b/>
       <w:color w:val="204A87"/>
       <w:sz w:val="22"/>
@@ -1544,7 +1548,7 @@
     <w:name w:val="DataTypeTok"/>
     <w:basedOn w:val="VerbatimChar"/>
     <w:rPr>
-      <w:rFonts w:ascii="Consolas" w:hAnsi="Consolas"/>
+      <w:rFonts w:ascii="Consolas" w:hAnsi="Consolas" w:cs="Times New Roman"/>
       <w:color w:val="204A87"/>
       <w:sz w:val="22"/>
       <w:shd w:val="clear" w:color="auto" w:fill="F8F8F8"/>
@@ -1554,7 +1558,7 @@
     <w:name w:val="DecValTok"/>
     <w:basedOn w:val="VerbatimChar"/>
     <w:rPr>
-      <w:rFonts w:ascii="Consolas" w:hAnsi="Consolas"/>
+      <w:rFonts w:ascii="Consolas" w:hAnsi="Consolas" w:cs="Times New Roman"/>
       <w:color w:val="0000CF"/>
       <w:sz w:val="22"/>
       <w:shd w:val="clear" w:color="auto" w:fill="F8F8F8"/>
@@ -1564,7 +1568,7 @@
     <w:name w:val="BaseNTok"/>
     <w:basedOn w:val="VerbatimChar"/>
     <w:rPr>
-      <w:rFonts w:ascii="Consolas" w:hAnsi="Consolas"/>
+      <w:rFonts w:ascii="Consolas" w:hAnsi="Consolas" w:cs="Times New Roman"/>
       <w:color w:val="0000CF"/>
       <w:sz w:val="22"/>
       <w:shd w:val="clear" w:color="auto" w:fill="F8F8F8"/>
@@ -1574,7 +1578,7 @@
     <w:name w:val="FloatTok"/>
     <w:basedOn w:val="VerbatimChar"/>
     <w:rPr>
-      <w:rFonts w:ascii="Consolas" w:hAnsi="Consolas"/>
+      <w:rFonts w:ascii="Consolas" w:hAnsi="Consolas" w:cs="Times New Roman"/>
       <w:color w:val="0000CF"/>
       <w:sz w:val="22"/>
       <w:shd w:val="clear" w:color="auto" w:fill="F8F8F8"/>
@@ -1584,7 +1588,7 @@
     <w:name w:val="ConstantTok"/>
     <w:basedOn w:val="VerbatimChar"/>
     <w:rPr>
-      <w:rFonts w:ascii="Consolas" w:hAnsi="Consolas"/>
+      <w:rFonts w:ascii="Consolas" w:hAnsi="Consolas" w:cs="Times New Roman"/>
       <w:color w:val="000000"/>
       <w:sz w:val="22"/>
       <w:shd w:val="clear" w:color="auto" w:fill="F8F8F8"/>
@@ -1594,7 +1598,7 @@
     <w:name w:val="CharTok"/>
     <w:basedOn w:val="VerbatimChar"/>
     <w:rPr>
-      <w:rFonts w:ascii="Consolas" w:hAnsi="Consolas"/>
+      <w:rFonts w:ascii="Consolas" w:hAnsi="Consolas" w:cs="Times New Roman"/>
       <w:color w:val="4E9A06"/>
       <w:sz w:val="22"/>
       <w:shd w:val="clear" w:color="auto" w:fill="F8F8F8"/>
@@ -1604,7 +1608,7 @@
     <w:name w:val="SpecialCharTok"/>
     <w:basedOn w:val="VerbatimChar"/>
     <w:rPr>
-      <w:rFonts w:ascii="Consolas" w:hAnsi="Consolas"/>
+      <w:rFonts w:ascii="Consolas" w:hAnsi="Consolas" w:cs="Times New Roman"/>
       <w:color w:val="000000"/>
       <w:sz w:val="22"/>
       <w:shd w:val="clear" w:color="auto" w:fill="F8F8F8"/>
@@ -1614,7 +1618,7 @@
     <w:name w:val="StringTok"/>
     <w:basedOn w:val="VerbatimChar"/>
     <w:rPr>
-      <w:rFonts w:ascii="Consolas" w:hAnsi="Consolas"/>
+      <w:rFonts w:ascii="Consolas" w:hAnsi="Consolas" w:cs="Times New Roman"/>
       <w:color w:val="4E9A06"/>
       <w:sz w:val="22"/>
       <w:shd w:val="clear" w:color="auto" w:fill="F8F8F8"/>
@@ -1624,7 +1628,7 @@
     <w:name w:val="VerbatimStringTok"/>
     <w:basedOn w:val="VerbatimChar"/>
     <w:rPr>
-      <w:rFonts w:ascii="Consolas" w:hAnsi="Consolas"/>
+      <w:rFonts w:ascii="Consolas" w:hAnsi="Consolas" w:cs="Times New Roman"/>
       <w:color w:val="4E9A06"/>
       <w:sz w:val="22"/>
       <w:shd w:val="clear" w:color="auto" w:fill="F8F8F8"/>
@@ -1634,7 +1638,7 @@
     <w:name w:val="SpecialStringTok"/>
     <w:basedOn w:val="VerbatimChar"/>
     <w:rPr>
-      <w:rFonts w:ascii="Consolas" w:hAnsi="Consolas"/>
+      <w:rFonts w:ascii="Consolas" w:hAnsi="Consolas" w:cs="Times New Roman"/>
       <w:color w:val="4E9A06"/>
       <w:sz w:val="22"/>
       <w:shd w:val="clear" w:color="auto" w:fill="F8F8F8"/>
@@ -1644,7 +1648,7 @@
     <w:name w:val="ImportTok"/>
     <w:basedOn w:val="VerbatimChar"/>
     <w:rPr>
-      <w:rFonts w:ascii="Consolas" w:hAnsi="Consolas"/>
+      <w:rFonts w:ascii="Consolas" w:hAnsi="Consolas" w:cs="Times New Roman"/>
       <w:sz w:val="22"/>
       <w:shd w:val="clear" w:color="auto" w:fill="F8F8F8"/>
     </w:rPr>
@@ -1653,7 +1657,7 @@
     <w:name w:val="CommentTok"/>
     <w:basedOn w:val="VerbatimChar"/>
     <w:rPr>
-      <w:rFonts w:ascii="Consolas" w:hAnsi="Consolas"/>
+      <w:rFonts w:ascii="Consolas" w:hAnsi="Consolas" w:cs="Times New Roman"/>
       <w:i/>
       <w:color w:val="8F5902"/>
       <w:sz w:val="22"/>
@@ -1664,7 +1668,7 @@
     <w:name w:val="DocumentationTok"/>
     <w:basedOn w:val="VerbatimChar"/>
     <w:rPr>
-      <w:rFonts w:ascii="Consolas" w:hAnsi="Consolas"/>
+      <w:rFonts w:ascii="Consolas" w:hAnsi="Consolas" w:cs="Times New Roman"/>
       <w:b/>
       <w:i/>
       <w:color w:val="8F5902"/>
@@ -1676,7 +1680,7 @@
     <w:name w:val="AnnotationTok"/>
     <w:basedOn w:val="VerbatimChar"/>
     <w:rPr>
-      <w:rFonts w:ascii="Consolas" w:hAnsi="Consolas"/>
+      <w:rFonts w:ascii="Consolas" w:hAnsi="Consolas" w:cs="Times New Roman"/>
       <w:b/>
       <w:i/>
       <w:color w:val="8F5902"/>
@@ -1688,7 +1692,7 @@
     <w:name w:val="CommentVarTok"/>
     <w:basedOn w:val="VerbatimChar"/>
     <w:rPr>
-      <w:rFonts w:ascii="Consolas" w:hAnsi="Consolas"/>
+      <w:rFonts w:ascii="Consolas" w:hAnsi="Consolas" w:cs="Times New Roman"/>
       <w:b/>
       <w:i/>
       <w:color w:val="8F5902"/>
@@ -1700,7 +1704,7 @@
     <w:name w:val="OtherTok"/>
     <w:basedOn w:val="VerbatimChar"/>
     <w:rPr>
-      <w:rFonts w:ascii="Consolas" w:hAnsi="Consolas"/>
+      <w:rFonts w:ascii="Consolas" w:hAnsi="Consolas" w:cs="Times New Roman"/>
       <w:color w:val="8F5902"/>
       <w:sz w:val="22"/>
       <w:shd w:val="clear" w:color="auto" w:fill="F8F8F8"/>
@@ -1710,7 +1714,7 @@
     <w:name w:val="FunctionTok"/>
     <w:basedOn w:val="VerbatimChar"/>
     <w:rPr>
-      <w:rFonts w:ascii="Consolas" w:hAnsi="Consolas"/>
+      <w:rFonts w:ascii="Consolas" w:hAnsi="Consolas" w:cs="Times New Roman"/>
       <w:color w:val="000000"/>
       <w:sz w:val="22"/>
       <w:shd w:val="clear" w:color="auto" w:fill="F8F8F8"/>
@@ -1720,7 +1724,7 @@
     <w:name w:val="VariableTok"/>
     <w:basedOn w:val="VerbatimChar"/>
     <w:rPr>
-      <w:rFonts w:ascii="Consolas" w:hAnsi="Consolas"/>
+      <w:rFonts w:ascii="Consolas" w:hAnsi="Consolas" w:cs="Times New Roman"/>
       <w:color w:val="000000"/>
       <w:sz w:val="22"/>
       <w:shd w:val="clear" w:color="auto" w:fill="F8F8F8"/>
@@ -1730,7 +1734,7 @@
     <w:name w:val="ControlFlowTok"/>
     <w:basedOn w:val="VerbatimChar"/>
     <w:rPr>
-      <w:rFonts w:ascii="Consolas" w:hAnsi="Consolas"/>
+      <w:rFonts w:ascii="Consolas" w:hAnsi="Consolas" w:cs="Times New Roman"/>
       <w:b/>
       <w:color w:val="204A87"/>
       <w:sz w:val="22"/>
@@ -1741,7 +1745,7 @@
     <w:name w:val="OperatorTok"/>
     <w:basedOn w:val="VerbatimChar"/>
     <w:rPr>
-      <w:rFonts w:ascii="Consolas" w:hAnsi="Consolas"/>
+      <w:rFonts w:ascii="Consolas" w:hAnsi="Consolas" w:cs="Times New Roman"/>
       <w:b/>
       <w:color w:val="CE5C00"/>
       <w:sz w:val="22"/>
@@ -1752,7 +1756,7 @@
     <w:name w:val="BuiltInTok"/>
     <w:basedOn w:val="VerbatimChar"/>
     <w:rPr>
-      <w:rFonts w:ascii="Consolas" w:hAnsi="Consolas"/>
+      <w:rFonts w:ascii="Consolas" w:hAnsi="Consolas" w:cs="Times New Roman"/>
       <w:sz w:val="22"/>
       <w:shd w:val="clear" w:color="auto" w:fill="F8F8F8"/>
     </w:rPr>
@@ -1761,7 +1765,7 @@
     <w:name w:val="ExtensionTok"/>
     <w:basedOn w:val="VerbatimChar"/>
     <w:rPr>
-      <w:rFonts w:ascii="Consolas" w:hAnsi="Consolas"/>
+      <w:rFonts w:ascii="Consolas" w:hAnsi="Consolas" w:cs="Times New Roman"/>
       <w:sz w:val="22"/>
       <w:shd w:val="clear" w:color="auto" w:fill="F8F8F8"/>
     </w:rPr>
@@ -1770,7 +1774,7 @@
     <w:name w:val="PreprocessorTok"/>
     <w:basedOn w:val="VerbatimChar"/>
     <w:rPr>
-      <w:rFonts w:ascii="Consolas" w:hAnsi="Consolas"/>
+      <w:rFonts w:ascii="Consolas" w:hAnsi="Consolas" w:cs="Times New Roman"/>
       <w:i/>
       <w:color w:val="8F5902"/>
       <w:sz w:val="22"/>
@@ -1781,7 +1785,7 @@
     <w:name w:val="AttributeTok"/>
     <w:basedOn w:val="VerbatimChar"/>
     <w:rPr>
-      <w:rFonts w:ascii="Consolas" w:hAnsi="Consolas"/>
+      <w:rFonts w:ascii="Consolas" w:hAnsi="Consolas" w:cs="Times New Roman"/>
       <w:color w:val="C4A000"/>
       <w:sz w:val="22"/>
       <w:shd w:val="clear" w:color="auto" w:fill="F8F8F8"/>
@@ -1791,7 +1795,7 @@
     <w:name w:val="RegionMarkerTok"/>
     <w:basedOn w:val="VerbatimChar"/>
     <w:rPr>
-      <w:rFonts w:ascii="Consolas" w:hAnsi="Consolas"/>
+      <w:rFonts w:ascii="Consolas" w:hAnsi="Consolas" w:cs="Times New Roman"/>
       <w:sz w:val="22"/>
       <w:shd w:val="clear" w:color="auto" w:fill="F8F8F8"/>
     </w:rPr>
@@ -1800,7 +1804,7 @@
     <w:name w:val="InformationTok"/>
     <w:basedOn w:val="VerbatimChar"/>
     <w:rPr>
-      <w:rFonts w:ascii="Consolas" w:hAnsi="Consolas"/>
+      <w:rFonts w:ascii="Consolas" w:hAnsi="Consolas" w:cs="Times New Roman"/>
       <w:b/>
       <w:i/>
       <w:color w:val="8F5902"/>
@@ -1812,7 +1816,7 @@
     <w:name w:val="WarningTok"/>
     <w:basedOn w:val="VerbatimChar"/>
     <w:rPr>
-      <w:rFonts w:ascii="Consolas" w:hAnsi="Consolas"/>
+      <w:rFonts w:ascii="Consolas" w:hAnsi="Consolas" w:cs="Times New Roman"/>
       <w:b/>
       <w:i/>
       <w:color w:val="8F5902"/>
@@ -1824,7 +1828,7 @@
     <w:name w:val="AlertTok"/>
     <w:basedOn w:val="VerbatimChar"/>
     <w:rPr>
-      <w:rFonts w:ascii="Consolas" w:hAnsi="Consolas"/>
+      <w:rFonts w:ascii="Consolas" w:hAnsi="Consolas" w:cs="Times New Roman"/>
       <w:color w:val="EF2929"/>
       <w:sz w:val="22"/>
       <w:shd w:val="clear" w:color="auto" w:fill="F8F8F8"/>
@@ -1834,7 +1838,7 @@
     <w:name w:val="ErrorTok"/>
     <w:basedOn w:val="VerbatimChar"/>
     <w:rPr>
-      <w:rFonts w:ascii="Consolas" w:hAnsi="Consolas"/>
+      <w:rFonts w:ascii="Consolas" w:hAnsi="Consolas" w:cs="Times New Roman"/>
       <w:b/>
       <w:color w:val="A40000"/>
       <w:sz w:val="22"/>
@@ -1845,7 +1849,7 @@
     <w:name w:val="NormalTok"/>
     <w:basedOn w:val="VerbatimChar"/>
     <w:rPr>
-      <w:rFonts w:ascii="Consolas" w:hAnsi="Consolas"/>
+      <w:rFonts w:ascii="Consolas" w:hAnsi="Consolas" w:cs="Times New Roman"/>
       <w:sz w:val="22"/>
       <w:shd w:val="clear" w:color="auto" w:fill="F8F8F8"/>
     </w:rPr>

</xml_diff>

<commit_message>
Customizes the descriptives table output
</commit_message>
<xml_diff>
--- a/www/APA_6th_edition_template.docx
+++ b/www/APA_6th_edition_template.docx
@@ -743,6 +743,9 @@
     <w:abstractNumId w:val="11"/>
   </w:num>
   <w:num w:numId="21">
+    <w:abstractNumId w:val="11"/>
+  </w:num>
+  <w:num w:numId="22">
     <w:abstractNumId w:val="11"/>
   </w:num>
 </w:numbering>
@@ -1961,6 +1964,20 @@
       </w:numPr>
     </w:pPr>
   </w:style>
+  <w:style w:type="table" w:customStyle="1" w:styleId="Customdescriptives">
+    <w:name w:val="Custom_descriptives"/>
+    <w:basedOn w:val="Tablanormal"/>
+    <w:uiPriority w:val="99"/>
+    <w:rsid w:val="00573AF4"/>
+    <w:pPr>
+      <w:spacing w:after="0"/>
+    </w:pPr>
+    <w:rPr>
+      <w:rFonts w:ascii="Times New Roman" w:hAnsi="Times New Roman"/>
+      <w:sz w:val="16"/>
+    </w:rPr>
+    <w:tblPr/>
+  </w:style>
 </w:styles>
 </file>
 

</xml_diff>